<commit_message>
Caso de uso 13 crear tarea terminado
</commit_message>
<xml_diff>
--- a/Design/DescripcionesCU/CU13 - Crear tarea.docx
+++ b/Design/DescripcionesCU/CU13 - Crear tarea.docx
@@ -37,6 +37,9 @@
             <w:r>
               <w:t>13</w:t>
             </w:r>
+            <w:r>
+              <w:t xml:space="preserve"> Extendido del CU45 Mostrar tareas</w:t>
+            </w:r>
           </w:p>
         </w:tc>
       </w:tr>
@@ -200,7 +203,10 @@
               </w:numPr>
             </w:pPr>
             <w:r>
-              <w:t>El sistema recupera de la base de datos una lista de las TAREA asociadas a la ACTIVIDAD y las muestra en la pantalla “Tareas de la actividad”, en la que se muestra los campos (nombre y si ha sido terminada) para cada tarea.</w:t>
+              <w:t xml:space="preserve">El sistema </w:t>
+            </w:r>
+            <w:r>
+              <w:t>muestra una pantalla con los campos de la tarea (nombre, descripción y responsable</w:t>
             </w:r>
           </w:p>
           <w:p>
@@ -212,7 +218,31 @@
               </w:numPr>
             </w:pPr>
             <w:r>
-              <w:t>El Líder de comité o Miembro de comité da clic en el icono del botón “Nueva tarea”.</w:t>
+              <w:t>El Líder de comité o Miembro de comité ingresa los campos y da clic en el icono de “Guardar”.</w:t>
+            </w:r>
+            <w:r>
+              <w:t xml:space="preserve"> </w:t>
+            </w:r>
+            <w:r>
+              <w:rPr>
+                <w:b/>
+                <w:bCs/>
+              </w:rPr>
+              <w:t>(</w:t>
+            </w:r>
+            <w:r>
+              <w:rPr>
+                <w:b/>
+                <w:bCs/>
+              </w:rPr>
+              <w:t>3.1</w:t>
+            </w:r>
+            <w:r>
+              <w:rPr>
+                <w:b/>
+                <w:bCs/>
+              </w:rPr>
+              <w:t>)</w:t>
             </w:r>
           </w:p>
           <w:p>
@@ -224,7 +254,29 @@
               </w:numPr>
             </w:pPr>
             <w:r>
-              <w:t>El sistema abre una nueva ventana en la que se muestran los campos (nombre y descripción)</w:t>
+              <w:t xml:space="preserve">El sistema valida que los campos no sean nulos, </w:t>
+            </w:r>
+            <w:r>
+              <w:t xml:space="preserve">asigna la TAREA a la ACTIVIDAD y </w:t>
+            </w:r>
+            <w:r>
+              <w:t xml:space="preserve">guarda en la base de datos </w:t>
+            </w:r>
+            <w:r>
+              <w:t>y muestra un mensaje en pantalla “Se guardo con éxito</w:t>
+            </w:r>
+            <w:r>
+              <w:t xml:space="preserve"> la tarea</w:t>
+            </w:r>
+            <w:r>
+              <w:t xml:space="preserve">” </w:t>
+            </w:r>
+            <w:r>
+              <w:rPr>
+                <w:b/>
+                <w:bCs/>
+              </w:rPr>
+              <w:t>(EX01)</w:t>
             </w:r>
           </w:p>
           <w:p>
@@ -236,60 +288,12 @@
               </w:numPr>
             </w:pPr>
             <w:r>
-              <w:t>El Líder de comité o Miembro de comité</w:t>
-            </w:r>
-            <w:r>
-              <w:t xml:space="preserve"> ingresa los campos y da clic en el icono de “Guardar”.</w:t>
-            </w:r>
-            <w:r>
-              <w:t xml:space="preserve"> </w:t>
-            </w:r>
-            <w:r>
-              <w:rPr>
-                <w:b/>
-                <w:bCs/>
-              </w:rPr>
-              <w:t>(4a)</w:t>
-            </w:r>
-          </w:p>
-          <w:p>
-            <w:pPr>
-              <w:pStyle w:val="Prrafodelista"/>
-              <w:numPr>
-                <w:ilvl w:val="0"/>
-                <w:numId w:val="13"/>
-              </w:numPr>
-            </w:pPr>
-            <w:r>
-              <w:t xml:space="preserve">El sistema valida que los campos no sean nulos, </w:t>
-            </w:r>
-            <w:r>
-              <w:t xml:space="preserve">asigna la TAREA a la ACTIVIDAD y </w:t>
-            </w:r>
-            <w:r>
-              <w:t xml:space="preserve">guarda en la base de datos </w:t>
-            </w:r>
-            <w:r>
-              <w:t xml:space="preserve">y muestra un mensaje en pantalla “Se guardo con éxito” </w:t>
-            </w:r>
-            <w:r>
-              <w:rPr>
-                <w:b/>
-                <w:bCs/>
-              </w:rPr>
-              <w:t>(EX01)</w:t>
-            </w:r>
-          </w:p>
-          <w:p>
-            <w:pPr>
-              <w:pStyle w:val="Prrafodelista"/>
-              <w:numPr>
-                <w:ilvl w:val="0"/>
-                <w:numId w:val="13"/>
-              </w:numPr>
-            </w:pPr>
-            <w:r>
-              <w:t>Fin del caso de uso</w:t>
+              <w:t>F</w:t>
+            </w:r>
+            <w:bookmarkStart w:id="0" w:name="_GoBack"/>
+            <w:bookmarkEnd w:id="0"/>
+            <w:r>
+              <w:t>in del caso de uso</w:t>
             </w:r>
           </w:p>
         </w:tc>
@@ -323,14 +327,18 @@
               <w:t xml:space="preserve"> </w:t>
             </w:r>
             <w:r>
-              <w:t>4</w:t>
-            </w:r>
-            <w:r>
               <w:rPr>
                 <w:b/>
                 <w:bCs/>
               </w:rPr>
-              <w:t>a Regresar</w:t>
+              <w:t>FA 2.1</w:t>
+            </w:r>
+            <w:r>
+              <w:rPr>
+                <w:b/>
+                <w:bCs/>
+              </w:rPr>
+              <w:t xml:space="preserve"> Regresar</w:t>
             </w:r>
           </w:p>
           <w:p>
@@ -384,7 +392,14 @@
                 <w:b/>
                 <w:bCs/>
               </w:rPr>
-              <w:t xml:space="preserve">5a Campos nulos </w:t>
+              <w:t>FA 3.1</w:t>
+            </w:r>
+            <w:r>
+              <w:rPr>
+                <w:b/>
+                <w:bCs/>
+              </w:rPr>
+              <w:t xml:space="preserve"> Campos nulos </w:t>
             </w:r>
           </w:p>
           <w:p>
@@ -396,13 +411,28 @@
               </w:numPr>
             </w:pPr>
             <w:r>
-              <w:t>El sistema muestra un mensaje en pantalla “Por favor ingresar todos los campos.</w:t>
-            </w:r>
-          </w:p>
-          <w:p>
-            <w:bookmarkStart w:id="0" w:name="_GoBack"/>
-            <w:bookmarkEnd w:id="0"/>
-          </w:p>
+              <w:t>El sistema muestra un mensaje en pantalla “Por favor ingresar todos los campos</w:t>
+            </w:r>
+            <w:r>
+              <w:t>”</w:t>
+            </w:r>
+            <w:r>
+              <w:t>.</w:t>
+            </w:r>
+          </w:p>
+          <w:p>
+            <w:pPr>
+              <w:pStyle w:val="Prrafodelista"/>
+              <w:numPr>
+                <w:ilvl w:val="0"/>
+                <w:numId w:val="14"/>
+              </w:numPr>
+            </w:pPr>
+            <w:r>
+              <w:t>Regresa al paso 2 del flujo normal</w:t>
+            </w:r>
+          </w:p>
+          <w:p/>
         </w:tc>
       </w:tr>
       <w:tr>
@@ -426,16 +456,46 @@
           <w:p>
             <w:pPr>
               <w:rPr>
+                <w:sz w:val="24"/>
+                <w:szCs w:val="24"/>
+              </w:rPr>
+            </w:pPr>
+            <w:r>
+              <w:rPr>
+                <w:b/>
+                <w:bCs/>
+                <w:sz w:val="24"/>
+                <w:szCs w:val="24"/>
+              </w:rPr>
+              <w:t>EX01</w:t>
+            </w:r>
+            <w:r>
+              <w:rPr>
+                <w:sz w:val="24"/>
+                <w:szCs w:val="24"/>
+              </w:rPr>
+              <w:t xml:space="preserve"> El sistema no pudo guardar en la base de datos.</w:t>
+            </w:r>
+          </w:p>
+          <w:p>
+            <w:pPr>
+              <w:rPr>
                 <w:b/>
                 <w:bCs/>
               </w:rPr>
             </w:pPr>
             <w:r>
               <w:rPr>
-                <w:b/>
-                <w:bCs/>
+                <w:sz w:val="24"/>
+                <w:szCs w:val="24"/>
               </w:rPr>
-              <w:t>EX01: Error en la conexión a la base de datos</w:t>
+              <w:t>Muestra el mensaje “</w:t>
+            </w:r>
+            <w:r>
+              <w:rPr>
+                <w:rFonts w:ascii="Calibri" w:hAnsi="Calibri" w:cs="Calibri"/>
+              </w:rPr>
+              <w:t>Error en la conexión con la base de datos”.</w:t>
             </w:r>
           </w:p>
         </w:tc>

</xml_diff>

<commit_message>
CU15 modificar comité terminado
</commit_message>
<xml_diff>
--- a/Design/DescripcionesCU/CU13 - Crear tarea.docx
+++ b/Design/DescripcionesCU/CU13 - Crear tarea.docx
@@ -203,10 +203,30 @@
               </w:numPr>
             </w:pPr>
             <w:r>
-              <w:t xml:space="preserve">El sistema </w:t>
-            </w:r>
-            <w:r>
-              <w:t>muestra una pantalla con los campos de la tarea (nombre, descripción y responsable</w:t>
+              <w:t>El sistema</w:t>
+            </w:r>
+            <w:r>
+              <w:t xml:space="preserve"> recuera de la BD una lista de las Actividades y las</w:t>
+            </w:r>
+            <w:r>
+              <w:t xml:space="preserve"> </w:t>
+            </w:r>
+            <w:r>
+              <w:t>muestra una pantalla con</w:t>
+            </w:r>
+            <w:r>
+              <w:t xml:space="preserve"> un </w:t>
+            </w:r>
+            <w:proofErr w:type="spellStart"/>
+            <w:r>
+              <w:t>combobox</w:t>
+            </w:r>
+            <w:proofErr w:type="spellEnd"/>
+            <w:r>
+              <w:t xml:space="preserve"> y</w:t>
+            </w:r>
+            <w:r>
+              <w:t xml:space="preserve"> los campos de la tarea (nombre, descripción y responsable</w:t>
             </w:r>
           </w:p>
           <w:p>
@@ -288,12 +308,7 @@
               </w:numPr>
             </w:pPr>
             <w:r>
-              <w:t>F</w:t>
-            </w:r>
-            <w:bookmarkStart w:id="0" w:name="_GoBack"/>
-            <w:bookmarkEnd w:id="0"/>
-            <w:r>
-              <w:t>in del caso de uso</w:t>
+              <w:t>Fin del caso de uso</w:t>
             </w:r>
           </w:p>
         </w:tc>
@@ -444,6 +459,7 @@
             <w:tcW w:w="1934" w:type="dxa"/>
           </w:tcPr>
           <w:p>
+            <w:bookmarkStart w:id="0" w:name="_GoBack" w:colFirst="1" w:colLast="1"/>
             <w:r>
               <w:t>Excepción</w:t>
             </w:r>
@@ -500,6 +516,7 @@
           </w:p>
         </w:tc>
       </w:tr>
+      <w:bookmarkEnd w:id="0"/>
       <w:tr>
         <w:trPr>
           <w:trHeight w:val="274"/>

</xml_diff>